<commit_message>
Corringindo sugestões em matricula
</commit_message>
<xml_diff>
--- a/analistas/casosDeUso/detalhamentos/fazerMatricula.docx
+++ b/analistas/casosDeUso/detalhamentos/fazerMatricula.docx
@@ -346,6 +346,7 @@
     <w:p>
       <w:pPr>
         <w:pStyle w:val="Ttulo1"/>
+        <w:spacing w:before="0" w:after="120" w:line="360" w:lineRule="auto"/>
         <w:jc w:val="both"/>
         <w:rPr>
           <w:lang w:val="pt-BR"/>
@@ -361,6 +362,7 @@
     <w:p>
       <w:pPr>
         <w:pStyle w:val="Corpodetexto"/>
+        <w:spacing w:line="360" w:lineRule="auto"/>
         <w:jc w:val="both"/>
         <w:rPr>
           <w:lang w:val="pt-BR"/>
@@ -502,6 +504,7 @@
     <w:p>
       <w:pPr>
         <w:pStyle w:val="Ttulo1"/>
+        <w:spacing w:before="0" w:after="120" w:line="360" w:lineRule="auto"/>
         <w:jc w:val="both"/>
         <w:rPr>
           <w:lang w:val="pt-BR"/>
@@ -517,6 +520,7 @@
     <w:p>
       <w:pPr>
         <w:pStyle w:val="Ttulo2"/>
+        <w:spacing w:before="0" w:after="120" w:line="360" w:lineRule="auto"/>
         <w:jc w:val="both"/>
         <w:rPr>
           <w:lang w:val="pt-BR"/>
@@ -532,6 +536,7 @@
     <w:p>
       <w:pPr>
         <w:pStyle w:val="Ttulo1"/>
+        <w:spacing w:before="0" w:after="120" w:line="360" w:lineRule="auto"/>
         <w:jc w:val="both"/>
         <w:rPr>
           <w:lang w:val="pt-BR"/>
@@ -547,6 +552,7 @@
     <w:p>
       <w:pPr>
         <w:pStyle w:val="Corpodetexto"/>
+        <w:spacing w:line="360" w:lineRule="auto"/>
         <w:jc w:val="both"/>
         <w:rPr>
           <w:lang w:val="pt-BR"/>
@@ -562,6 +568,7 @@
     <w:p>
       <w:pPr>
         <w:pStyle w:val="Corpodetexto"/>
+        <w:spacing w:line="360" w:lineRule="auto"/>
         <w:jc w:val="both"/>
         <w:rPr>
           <w:lang w:val="pt-BR"/>
@@ -577,6 +584,7 @@
     <w:p>
       <w:pPr>
         <w:pStyle w:val="Corpodetexto"/>
+        <w:spacing w:line="360" w:lineRule="auto"/>
         <w:jc w:val="both"/>
         <w:rPr>
           <w:lang w:val="pt-BR"/>
@@ -627,28 +635,8 @@
     </w:p>
     <w:p>
       <w:pPr>
-        <w:pStyle w:val="Corpodetexto"/>
-        <w:jc w:val="both"/>
-        <w:rPr>
-          <w:lang w:val="pt-BR"/>
-        </w:rPr>
-      </w:pPr>
-      <w:r>
-        <w:rPr>
-          <w:lang w:val="pt-BR"/>
-        </w:rPr>
-        <w:t>O período de matrícula está</w:t>
-      </w:r>
-      <w:r>
-        <w:rPr>
-          <w:lang w:val="pt-BR"/>
-        </w:rPr>
-        <w:t xml:space="preserve"> ativo.</w:t>
-      </w:r>
-    </w:p>
-    <w:p>
-      <w:pPr>
         <w:pStyle w:val="Ttulo1"/>
+        <w:spacing w:before="0" w:after="120" w:line="360" w:lineRule="auto"/>
         <w:jc w:val="both"/>
         <w:rPr>
           <w:lang w:val="pt-BR"/>
@@ -668,6 +656,7 @@
           <w:ilvl w:val="0"/>
           <w:numId w:val="5"/>
         </w:numPr>
+        <w:spacing w:line="360" w:lineRule="auto"/>
         <w:jc w:val="both"/>
         <w:rPr>
           <w:lang w:val="pt-BR"/>
@@ -687,6 +676,7 @@
           <w:ilvl w:val="0"/>
           <w:numId w:val="5"/>
         </w:numPr>
+        <w:spacing w:line="360" w:lineRule="auto"/>
         <w:jc w:val="both"/>
         <w:rPr>
           <w:lang w:val="pt-BR"/>
@@ -814,6 +804,7 @@
           <w:ilvl w:val="0"/>
           <w:numId w:val="5"/>
         </w:numPr>
+        <w:spacing w:line="360" w:lineRule="auto"/>
         <w:jc w:val="both"/>
         <w:rPr>
           <w:lang w:val="pt-BR"/>
@@ -887,6 +878,7 @@
           <w:ilvl w:val="0"/>
           <w:numId w:val="5"/>
         </w:numPr>
+        <w:spacing w:line="360" w:lineRule="auto"/>
         <w:jc w:val="both"/>
         <w:rPr>
           <w:lang w:val="pt-BR"/>
@@ -912,6 +904,7 @@
           <w:ilvl w:val="0"/>
           <w:numId w:val="5"/>
         </w:numPr>
+        <w:spacing w:line="360" w:lineRule="auto"/>
         <w:jc w:val="both"/>
         <w:rPr>
           <w:lang w:val="pt-BR"/>
@@ -921,6 +914,7 @@
         <w:rPr>
           <w:lang w:val="pt-BR"/>
         </w:rPr>
+        <w:lastRenderedPageBreak/>
         <w:t xml:space="preserve">O sistema faz a </w:t>
       </w:r>
       <w:r>
@@ -955,6 +949,7 @@
           <w:ilvl w:val="0"/>
           <w:numId w:val="5"/>
         </w:numPr>
+        <w:spacing w:line="360" w:lineRule="auto"/>
         <w:jc w:val="both"/>
         <w:rPr>
           <w:lang w:val="pt-BR"/>
@@ -976,6 +971,7 @@
     <w:p>
       <w:pPr>
         <w:pStyle w:val="Ttulo1"/>
+        <w:spacing w:before="0" w:after="120" w:line="360" w:lineRule="auto"/>
         <w:jc w:val="both"/>
         <w:rPr>
           <w:lang w:val="pt-BR"/>
@@ -991,6 +987,7 @@
     <w:p>
       <w:pPr>
         <w:pStyle w:val="Ttulo2"/>
+        <w:spacing w:before="0" w:after="120" w:line="360" w:lineRule="auto"/>
         <w:jc w:val="both"/>
         <w:rPr>
           <w:lang w:val="pt-BR"/>
@@ -1005,6 +1002,7 @@
     </w:p>
     <w:p>
       <w:pPr>
+        <w:spacing w:after="120" w:line="360" w:lineRule="auto"/>
         <w:ind w:left="720"/>
         <w:rPr>
           <w:sz w:val="20"/>
@@ -1044,6 +1042,7 @@
           <w:ilvl w:val="0"/>
           <w:numId w:val="13"/>
         </w:numPr>
+        <w:spacing w:after="120" w:line="360" w:lineRule="auto"/>
         <w:rPr>
           <w:sz w:val="20"/>
           <w:szCs w:val="20"/>
@@ -1066,6 +1065,7 @@
           <w:ilvl w:val="0"/>
           <w:numId w:val="13"/>
         </w:numPr>
+        <w:spacing w:after="120" w:line="360" w:lineRule="auto"/>
         <w:rPr>
           <w:sz w:val="20"/>
           <w:szCs w:val="20"/>
@@ -1084,6 +1084,7 @@
     <w:p>
       <w:pPr>
         <w:pStyle w:val="Ttulo2"/>
+        <w:spacing w:before="0" w:after="120" w:line="360" w:lineRule="auto"/>
         <w:jc w:val="both"/>
         <w:rPr>
           <w:lang w:val="pt-BR"/>
@@ -1093,12 +1094,12 @@
         <w:rPr>
           <w:lang w:val="pt-BR"/>
         </w:rPr>
-        <w:lastRenderedPageBreak/>
         <w:t>Conflito de horários</w:t>
       </w:r>
     </w:p>
     <w:p>
       <w:pPr>
+        <w:spacing w:after="120" w:line="360" w:lineRule="auto"/>
         <w:ind w:left="720"/>
         <w:rPr>
           <w:sz w:val="20"/>
@@ -1138,6 +1139,7 @@
           <w:ilvl w:val="0"/>
           <w:numId w:val="9"/>
         </w:numPr>
+        <w:spacing w:line="360" w:lineRule="auto"/>
         <w:jc w:val="both"/>
         <w:rPr>
           <w:lang w:val="pt-BR"/>
@@ -1175,6 +1177,7 @@
           <w:ilvl w:val="0"/>
           <w:numId w:val="9"/>
         </w:numPr>
+        <w:spacing w:line="360" w:lineRule="auto"/>
         <w:jc w:val="both"/>
         <w:rPr>
           <w:lang w:val="pt-BR"/>
@@ -1190,6 +1193,7 @@
     <w:p>
       <w:pPr>
         <w:pStyle w:val="Ttulo2"/>
+        <w:spacing w:before="0" w:after="120" w:line="360" w:lineRule="auto"/>
         <w:jc w:val="both"/>
         <w:rPr>
           <w:lang w:val="pt-BR"/>
@@ -1205,6 +1209,7 @@
     <w:p>
       <w:pPr>
         <w:pStyle w:val="Corpodetexto"/>
+        <w:spacing w:line="360" w:lineRule="auto"/>
         <w:jc w:val="both"/>
         <w:rPr>
           <w:lang w:val="pt-BR"/>
@@ -1254,6 +1259,7 @@
           <w:ilvl w:val="0"/>
           <w:numId w:val="10"/>
         </w:numPr>
+        <w:spacing w:line="360" w:lineRule="auto"/>
         <w:jc w:val="both"/>
         <w:rPr>
           <w:lang w:val="pt-BR"/>
@@ -1269,7 +1275,19 @@
         <w:rPr>
           <w:lang w:val="pt-BR"/>
         </w:rPr>
-        <w:t>informando que a solicitação foi rejeitada, a quantidade mínima de créditos, quantidade máxima de créditos e quantidade total de créditos selecionada pelo aluno.</w:t>
+        <w:t xml:space="preserve">informando que a solicitação foi rejeitada, a quantidade mínima de créditos, quantidade máxima de créditos e quantidade total de créditos selecionada pelo </w:t>
+      </w:r>
+      <w:r>
+        <w:rPr>
+          <w:lang w:val="pt-BR"/>
+        </w:rPr>
+        <w:t>aluno</w:t>
+      </w:r>
+      <w:r>
+        <w:rPr>
+          <w:lang w:val="pt-BR"/>
+        </w:rPr>
+        <w:t>.</w:t>
       </w:r>
     </w:p>
     <w:p>
@@ -1279,6 +1297,7 @@
           <w:ilvl w:val="0"/>
           <w:numId w:val="10"/>
         </w:numPr>
+        <w:spacing w:line="360" w:lineRule="auto"/>
         <w:jc w:val="both"/>
         <w:rPr>
           <w:lang w:val="pt-BR"/>
@@ -1294,6 +1313,7 @@
     <w:p>
       <w:pPr>
         <w:pStyle w:val="Ttulo2"/>
+        <w:spacing w:before="0" w:after="120" w:line="360" w:lineRule="auto"/>
         <w:jc w:val="both"/>
         <w:rPr>
           <w:lang w:val="pt-BR"/>
@@ -1309,6 +1329,7 @@
     <w:p>
       <w:pPr>
         <w:pStyle w:val="Corpodetexto"/>
+        <w:spacing w:line="360" w:lineRule="auto"/>
         <w:jc w:val="both"/>
         <w:rPr>
           <w:lang w:val="pt-BR"/>
@@ -1352,6 +1373,7 @@
           <w:ilvl w:val="0"/>
           <w:numId w:val="11"/>
         </w:numPr>
+        <w:spacing w:line="360" w:lineRule="auto"/>
         <w:jc w:val="both"/>
         <w:rPr>
           <w:lang w:val="pt-BR"/>
@@ -1377,6 +1399,7 @@
           <w:ilvl w:val="0"/>
           <w:numId w:val="11"/>
         </w:numPr>
+        <w:spacing w:line="360" w:lineRule="auto"/>
         <w:jc w:val="both"/>
         <w:rPr>
           <w:lang w:val="pt-BR"/>
@@ -1391,7 +1414,108 @@
     </w:p>
     <w:p>
       <w:pPr>
+        <w:pStyle w:val="Ttulo2"/>
+        <w:spacing w:before="0" w:after="120" w:line="360" w:lineRule="auto"/>
+        <w:jc w:val="both"/>
+        <w:rPr>
+          <w:lang w:val="pt-BR"/>
+        </w:rPr>
+      </w:pPr>
+      <w:r>
+        <w:rPr>
+          <w:lang w:val="pt-BR"/>
+        </w:rPr>
+        <w:t>Co-requisitos não foram atendidos</w:t>
+      </w:r>
+    </w:p>
+    <w:p>
+      <w:pPr>
+        <w:spacing w:after="120" w:line="360" w:lineRule="auto"/>
+        <w:ind w:left="720"/>
+        <w:rPr>
+          <w:sz w:val="20"/>
+          <w:lang w:val="pt-BR"/>
+        </w:rPr>
+      </w:pPr>
+      <w:r>
+        <w:rPr>
+          <w:sz w:val="20"/>
+          <w:lang w:val="pt-BR"/>
+        </w:rPr>
+        <w:t>Se</w:t>
+      </w:r>
+      <w:r>
+        <w:rPr>
+          <w:sz w:val="20"/>
+          <w:lang w:val="pt-BR"/>
+        </w:rPr>
+        <w:t xml:space="preserve"> entre as disciplinas selecionadas houver co-requisitos não atendidos, então no passo 5:</w:t>
+      </w:r>
+    </w:p>
+    <w:p>
+      <w:pPr>
+        <w:pStyle w:val="PargrafodaLista"/>
+        <w:numPr>
+          <w:ilvl w:val="0"/>
+          <w:numId w:val="14"/>
+        </w:numPr>
+        <w:spacing w:after="120" w:line="360" w:lineRule="auto"/>
+        <w:rPr>
+          <w:sz w:val="22"/>
+          <w:lang w:val="pt-BR"/>
+        </w:rPr>
+      </w:pPr>
+      <w:r>
+        <w:rPr>
+          <w:sz w:val="20"/>
+          <w:lang w:val="pt-BR"/>
+        </w:rPr>
+        <w:t xml:space="preserve">O sistema exibe </w:t>
+      </w:r>
+      <w:r>
+        <w:rPr>
+          <w:sz w:val="20"/>
+          <w:lang w:val="pt-BR"/>
+        </w:rPr>
+        <w:t>um mensagem informando que a solicitação foi rejeitada e a(s) disciplinas(s) que precisam de co-requisitos.</w:t>
+      </w:r>
+    </w:p>
+    <w:p>
+      <w:pPr>
+        <w:pStyle w:val="PargrafodaLista"/>
+        <w:numPr>
+          <w:ilvl w:val="0"/>
+          <w:numId w:val="14"/>
+        </w:numPr>
+        <w:spacing w:after="120" w:line="360" w:lineRule="auto"/>
+        <w:rPr>
+          <w:sz w:val="22"/>
+          <w:lang w:val="pt-BR"/>
+        </w:rPr>
+      </w:pPr>
+      <w:r>
+        <w:rPr>
+          <w:sz w:val="20"/>
+          <w:lang w:val="pt-BR"/>
+        </w:rPr>
+        <w:t>Caso de uso retorna ao passo 3.</w:t>
+      </w:r>
+    </w:p>
+    <w:p>
+      <w:pPr>
+        <w:pStyle w:val="Corpodetexto"/>
+        <w:spacing w:line="360" w:lineRule="auto"/>
+        <w:ind w:left="0"/>
+        <w:jc w:val="both"/>
+        <w:rPr>
+          <w:lang w:val="pt-BR"/>
+        </w:rPr>
+      </w:pPr>
+    </w:p>
+    <w:p>
+      <w:pPr>
         <w:pStyle w:val="Ttulo1"/>
+        <w:spacing w:before="0" w:after="120" w:line="360" w:lineRule="auto"/>
         <w:jc w:val="both"/>
         <w:rPr>
           <w:lang w:val="pt-BR"/>
@@ -1401,12 +1525,14 @@
         <w:rPr>
           <w:lang w:val="pt-BR"/>
         </w:rPr>
+        <w:lastRenderedPageBreak/>
         <w:t>Cenários Importantes</w:t>
       </w:r>
     </w:p>
     <w:p>
       <w:pPr>
         <w:pStyle w:val="Ttulo2"/>
+        <w:spacing w:before="0" w:after="120" w:line="360" w:lineRule="auto"/>
         <w:jc w:val="both"/>
         <w:rPr>
           <w:lang w:val="pt-BR"/>
@@ -1422,6 +1548,7 @@
     <w:p>
       <w:pPr>
         <w:pStyle w:val="Ttulo2"/>
+        <w:spacing w:before="0" w:after="120" w:line="360" w:lineRule="auto"/>
         <w:jc w:val="both"/>
         <w:rPr>
           <w:lang w:val="pt-BR"/>
@@ -1437,6 +1564,7 @@
     <w:p>
       <w:pPr>
         <w:pStyle w:val="Ttulo2"/>
+        <w:spacing w:before="0" w:after="120" w:line="360" w:lineRule="auto"/>
         <w:jc w:val="both"/>
         <w:rPr>
           <w:lang w:val="pt-BR"/>
@@ -1452,6 +1580,7 @@
     <w:p>
       <w:pPr>
         <w:pStyle w:val="Ttulo1"/>
+        <w:spacing w:before="0" w:after="120" w:line="360" w:lineRule="auto"/>
         <w:jc w:val="both"/>
         <w:rPr>
           <w:lang w:val="pt-BR"/>
@@ -1479,6 +1608,7 @@
     <w:p>
       <w:pPr>
         <w:pStyle w:val="Ttulo2"/>
+        <w:spacing w:before="0" w:after="120" w:line="360" w:lineRule="auto"/>
         <w:jc w:val="both"/>
         <w:rPr>
           <w:lang w:val="pt-BR"/>
@@ -1505,6 +1635,7 @@
     </w:p>
     <w:p>
       <w:pPr>
+        <w:spacing w:after="120" w:line="360" w:lineRule="auto"/>
         <w:jc w:val="both"/>
         <w:rPr>
           <w:sz w:val="20"/>
@@ -1564,6 +1695,7 @@
     <w:p>
       <w:pPr>
         <w:pStyle w:val="Ttulo2"/>
+        <w:spacing w:before="0" w:after="120" w:line="360" w:lineRule="auto"/>
         <w:jc w:val="both"/>
         <w:rPr>
           <w:lang w:val="pt-BR"/>
@@ -1578,6 +1710,7 @@
     </w:p>
     <w:p>
       <w:pPr>
+        <w:spacing w:after="120" w:line="360" w:lineRule="auto"/>
         <w:jc w:val="both"/>
         <w:rPr>
           <w:sz w:val="20"/>
@@ -1597,6 +1730,7 @@
     <w:p>
       <w:pPr>
         <w:pStyle w:val="Ttulo1"/>
+        <w:spacing w:before="0" w:after="120" w:line="360" w:lineRule="auto"/>
         <w:jc w:val="both"/>
         <w:rPr>
           <w:lang w:val="pt-BR"/>
@@ -1612,6 +1746,7 @@
     <w:p>
       <w:pPr>
         <w:pStyle w:val="Corpodetexto"/>
+        <w:spacing w:line="360" w:lineRule="auto"/>
         <w:jc w:val="both"/>
         <w:rPr>
           <w:lang w:val="pt-BR"/>
@@ -1656,6 +1791,7 @@
     </w:p>
     <w:p>
       <w:pPr>
+        <w:spacing w:after="120" w:line="360" w:lineRule="auto"/>
         <w:ind w:left="720"/>
         <w:jc w:val="both"/>
         <w:rPr>
@@ -1699,6 +1835,7 @@
     </w:p>
     <w:p>
       <w:pPr>
+        <w:spacing w:after="120" w:line="360" w:lineRule="auto"/>
         <w:ind w:left="709"/>
         <w:rPr>
           <w:sz w:val="20"/>
@@ -1741,6 +1878,7 @@
     </w:p>
     <w:p>
       <w:pPr>
+        <w:spacing w:after="120" w:line="360" w:lineRule="auto"/>
         <w:ind w:left="709"/>
         <w:rPr>
           <w:lang w:val="pt-BR"/>
@@ -1932,7 +2070,7 @@
               <w:noProof/>
               <w:sz w:val="20"/>
             </w:rPr>
-            <w:t>2</w:t>
+            <w:t>1</w:t>
           </w:r>
           <w:r>
             <w:rPr>
@@ -1993,7 +2131,7 @@
               <w:sz w:val="20"/>
               <w:szCs w:val="20"/>
             </w:rPr>
-            <w:t>2</w:t>
+            <w:t>3</w:t>
           </w:r>
           <w:r>
             <w:rPr>
@@ -2635,6 +2773,96 @@
     </w:lvl>
   </w:abstractNum>
   <w:abstractNum w:abstractNumId="4">
+    <w:nsid w:val="13B120CA"/>
+    <w:multiLevelType w:val="hybridMultilevel"/>
+    <w:tmpl w:val="0D3E80B4"/>
+    <w:lvl w:ilvl="0" w:tplc="DC02CF2E">
+      <w:start w:val="1"/>
+      <w:numFmt w:val="decimal"/>
+      <w:lvlText w:val="%1."/>
+      <w:lvlJc w:val="left"/>
+      <w:pPr>
+        <w:ind w:left="1440" w:hanging="360"/>
+      </w:pPr>
+      <w:rPr>
+        <w:sz w:val="20"/>
+        <w:szCs w:val="20"/>
+      </w:rPr>
+    </w:lvl>
+    <w:lvl w:ilvl="1" w:tplc="04160019" w:tentative="1">
+      <w:start w:val="1"/>
+      <w:numFmt w:val="lowerLetter"/>
+      <w:lvlText w:val="%2."/>
+      <w:lvlJc w:val="left"/>
+      <w:pPr>
+        <w:ind w:left="2160" w:hanging="360"/>
+      </w:pPr>
+    </w:lvl>
+    <w:lvl w:ilvl="2" w:tplc="0416001B" w:tentative="1">
+      <w:start w:val="1"/>
+      <w:numFmt w:val="lowerRoman"/>
+      <w:lvlText w:val="%3."/>
+      <w:lvlJc w:val="right"/>
+      <w:pPr>
+        <w:ind w:left="2880" w:hanging="180"/>
+      </w:pPr>
+    </w:lvl>
+    <w:lvl w:ilvl="3" w:tplc="0416000F" w:tentative="1">
+      <w:start w:val="1"/>
+      <w:numFmt w:val="decimal"/>
+      <w:lvlText w:val="%4."/>
+      <w:lvlJc w:val="left"/>
+      <w:pPr>
+        <w:ind w:left="3600" w:hanging="360"/>
+      </w:pPr>
+    </w:lvl>
+    <w:lvl w:ilvl="4" w:tplc="04160019" w:tentative="1">
+      <w:start w:val="1"/>
+      <w:numFmt w:val="lowerLetter"/>
+      <w:lvlText w:val="%5."/>
+      <w:lvlJc w:val="left"/>
+      <w:pPr>
+        <w:ind w:left="4320" w:hanging="360"/>
+      </w:pPr>
+    </w:lvl>
+    <w:lvl w:ilvl="5" w:tplc="0416001B" w:tentative="1">
+      <w:start w:val="1"/>
+      <w:numFmt w:val="lowerRoman"/>
+      <w:lvlText w:val="%6."/>
+      <w:lvlJc w:val="right"/>
+      <w:pPr>
+        <w:ind w:left="5040" w:hanging="180"/>
+      </w:pPr>
+    </w:lvl>
+    <w:lvl w:ilvl="6" w:tplc="0416000F" w:tentative="1">
+      <w:start w:val="1"/>
+      <w:numFmt w:val="decimal"/>
+      <w:lvlText w:val="%7."/>
+      <w:lvlJc w:val="left"/>
+      <w:pPr>
+        <w:ind w:left="5760" w:hanging="360"/>
+      </w:pPr>
+    </w:lvl>
+    <w:lvl w:ilvl="7" w:tplc="04160019" w:tentative="1">
+      <w:start w:val="1"/>
+      <w:numFmt w:val="lowerLetter"/>
+      <w:lvlText w:val="%8."/>
+      <w:lvlJc w:val="left"/>
+      <w:pPr>
+        <w:ind w:left="6480" w:hanging="360"/>
+      </w:pPr>
+    </w:lvl>
+    <w:lvl w:ilvl="8" w:tplc="0416001B" w:tentative="1">
+      <w:start w:val="1"/>
+      <w:numFmt w:val="lowerRoman"/>
+      <w:lvlText w:val="%9."/>
+      <w:lvlJc w:val="right"/>
+      <w:pPr>
+        <w:ind w:left="7200" w:hanging="180"/>
+      </w:pPr>
+    </w:lvl>
+  </w:abstractNum>
+  <w:abstractNum w:abstractNumId="5">
     <w:nsid w:val="165B4E0D"/>
     <w:multiLevelType w:val="hybridMultilevel"/>
     <w:tmpl w:val="B5A4E67E"/>
@@ -2723,7 +2951,7 @@
       </w:pPr>
     </w:lvl>
   </w:abstractNum>
-  <w:abstractNum w:abstractNumId="5">
+  <w:abstractNum w:abstractNumId="6">
     <w:nsid w:val="1CF173A3"/>
     <w:multiLevelType w:val="hybridMultilevel"/>
     <w:tmpl w:val="19B24A20"/>
@@ -2739,7 +2967,7 @@
         <w:rFonts w:hint="default"/>
       </w:rPr>
     </w:lvl>
-    <w:lvl w:ilvl="1" w:tplc="04160019" w:tentative="1">
+    <w:lvl w:ilvl="1" w:tplc="04160019">
       <w:start w:val="1"/>
       <w:numFmt w:val="lowerLetter"/>
       <w:lvlText w:val="%2."/>
@@ -2748,7 +2976,7 @@
         <w:ind w:left="2160" w:hanging="360"/>
       </w:pPr>
     </w:lvl>
-    <w:lvl w:ilvl="2" w:tplc="0416001B" w:tentative="1">
+    <w:lvl w:ilvl="2" w:tplc="0416001B">
       <w:start w:val="1"/>
       <w:numFmt w:val="lowerRoman"/>
       <w:lvlText w:val="%3."/>
@@ -2812,7 +3040,7 @@
       </w:pPr>
     </w:lvl>
   </w:abstractNum>
-  <w:abstractNum w:abstractNumId="6">
+  <w:abstractNum w:abstractNumId="7">
     <w:nsid w:val="318E60BF"/>
     <w:multiLevelType w:val="hybridMultilevel"/>
     <w:tmpl w:val="8E56102C"/>
@@ -2925,7 +3153,7 @@
       </w:pPr>
     </w:lvl>
   </w:abstractNum>
-  <w:abstractNum w:abstractNumId="7">
+  <w:abstractNum w:abstractNumId="8">
     <w:nsid w:val="34892F1C"/>
     <w:multiLevelType w:val="multilevel"/>
     <w:tmpl w:val="0416001F"/>
@@ -3011,7 +3239,7 @@
       </w:pPr>
     </w:lvl>
   </w:abstractNum>
-  <w:abstractNum w:abstractNumId="8">
+  <w:abstractNum w:abstractNumId="9">
     <w:nsid w:val="35E70EFD"/>
     <w:multiLevelType w:val="hybridMultilevel"/>
     <w:tmpl w:val="8C8072A8"/>
@@ -3100,7 +3328,7 @@
       </w:pPr>
     </w:lvl>
   </w:abstractNum>
-  <w:abstractNum w:abstractNumId="9">
+  <w:abstractNum w:abstractNumId="10">
     <w:nsid w:val="3AD67191"/>
     <w:multiLevelType w:val="hybridMultilevel"/>
     <w:tmpl w:val="14CC398A"/>
@@ -3213,7 +3441,7 @@
       </w:pPr>
     </w:lvl>
   </w:abstractNum>
-  <w:abstractNum w:abstractNumId="10">
+  <w:abstractNum w:abstractNumId="11">
     <w:nsid w:val="4C3A2497"/>
     <w:multiLevelType w:val="multilevel"/>
     <w:tmpl w:val="0416001F"/>
@@ -3299,7 +3527,7 @@
       </w:pPr>
     </w:lvl>
   </w:abstractNum>
-  <w:abstractNum w:abstractNumId="11">
+  <w:abstractNum w:abstractNumId="12">
     <w:nsid w:val="5BD37CDA"/>
     <w:multiLevelType w:val="hybridMultilevel"/>
     <w:tmpl w:val="2AC89B4A"/>
@@ -3425,31 +3653,34 @@
     <w:abstractNumId w:val="2"/>
   </w:num>
   <w:num w:numId="5">
-    <w:abstractNumId w:val="11"/>
+    <w:abstractNumId w:val="12"/>
   </w:num>
   <w:num w:numId="6">
-    <w:abstractNumId w:val="6"/>
+    <w:abstractNumId w:val="7"/>
   </w:num>
   <w:num w:numId="7">
-    <w:abstractNumId w:val="9"/>
+    <w:abstractNumId w:val="10"/>
   </w:num>
   <w:num w:numId="8">
     <w:abstractNumId w:val="1"/>
   </w:num>
   <w:num w:numId="9">
+    <w:abstractNumId w:val="9"/>
+  </w:num>
+  <w:num w:numId="10">
+    <w:abstractNumId w:val="5"/>
+  </w:num>
+  <w:num w:numId="11">
+    <w:abstractNumId w:val="6"/>
+  </w:num>
+  <w:num w:numId="12">
+    <w:abstractNumId w:val="11"/>
+  </w:num>
+  <w:num w:numId="13">
     <w:abstractNumId w:val="8"/>
   </w:num>
-  <w:num w:numId="10">
+  <w:num w:numId="14">
     <w:abstractNumId w:val="4"/>
-  </w:num>
-  <w:num w:numId="11">
-    <w:abstractNumId w:val="5"/>
-  </w:num>
-  <w:num w:numId="12">
-    <w:abstractNumId w:val="10"/>
-  </w:num>
-  <w:num w:numId="13">
-    <w:abstractNumId w:val="7"/>
   </w:num>
 </w:numbering>
 </file>

</xml_diff>